<commit_message>
update Plan and begin actual game agent
</commit_message>
<xml_diff>
--- a/SciOly B Game Agent trial event.docx
+++ b/SciOly B Game Agent trial event.docx
@@ -53,7 +53,7 @@
         </w:rPr>
         <w:t xml:space="preserve">First Version: April 20, 2024 </w:t>
         <w:tab/>
-        <w:t xml:space="preserve">Updates: </w:t>
+        <w:t xml:space="preserve">Updates:April 25</w:t>
       </w:r>
       <w:r>
         <w:rPr>
@@ -66,7 +66,6 @@
         <w:tab/>
         <w:tab/>
         <w:tab/>
-        <w:tab/>
       </w:r>
       <w:r>
         <w:rPr>
@@ -124,7 +123,7 @@
           <w:highlight w:val="white"/>
           <w:rtl w:val="0"/>
         </w:rPr>
-        <w:t xml:space="preserve">Create an interactive, fun event that requires students to understand basic concepts of Reinforcement Machine Language.</w:t>
+        <w:t xml:space="preserve">Create an interactive, fun event that requires students to understand basic concepts of Reinforcement Machine Learning.</w:t>
       </w:r>
     </w:p>
     <w:p>
@@ -591,7 +590,7 @@
         <w:rPr>
           <w:rtl w:val="0"/>
         </w:rPr>
-        <w:t xml:space="preserve">They then run their Agent “against” each of  two games, frist the easier one, then one of  the harder ones</w:t>
+        <w:t xml:space="preserve">They then run their Agent “against” each game, first the easier level, then the harder one</w:t>
       </w:r>
     </w:p>
     <w:p>
@@ -633,6 +632,42 @@
     <w:p>
       <w:pPr>
         <w:numPr>
+          <w:ilvl w:val="2"/>
+          <w:numId w:val="2"/>
+        </w:numPr>
+        <w:ind w:left="2160" w:hanging="360"/>
+        <w:rPr>
+          <w:u w:val="none"/>
+        </w:rPr>
+      </w:pPr>
+      <w:r>
+        <w:rPr>
+          <w:rtl w:val="0"/>
+        </w:rPr>
+        <w:t xml:space="preserve">If the SciOly event gives out 5 meals in each event, then the top six team Agents are launched into the game field at the same time to see which one is best.  Where “best” is defined as which one can be the first team Agent to be the last one in the field in three episodes of the game. Etc. This would be the entertainment on the big screen whilst awaiting the scoring room to finish its work. </w:t>
+      </w:r>
+    </w:p>
+    <w:p>
+      <w:pPr>
+        <w:numPr>
+          <w:ilvl w:val="2"/>
+          <w:numId w:val="2"/>
+        </w:numPr>
+        <w:ind w:left="2160" w:hanging="360"/>
+        <w:rPr>
+          <w:u w:val="none"/>
+        </w:rPr>
+      </w:pPr>
+      <w:r>
+        <w:rPr>
+          <w:rtl w:val="0"/>
+        </w:rPr>
+        <w:t xml:space="preserve">See “The Game for 2025” document for this first game, and the attempt to set the pattern for future games. </w:t>
+      </w:r>
+    </w:p>
+    <w:p>
+      <w:pPr>
+        <w:numPr>
           <w:ilvl w:val="1"/>
           <w:numId w:val="2"/>
         </w:numPr>
@@ -663,7 +698,7 @@
         <w:rPr>
           <w:rtl w:val="0"/>
         </w:rPr>
-        <w:t xml:space="preserve">Everything, including the three games they need to prepare their Agent to run against. Include a basic sample Agent, tutorials, links, recommended AI assistant ( if allowed), mentor training guide. </w:t>
+        <w:t xml:space="preserve">Everything, including the game they need to prepare their Agent to run against. Include a basic sample Agent, tutorials, links, recommended AI assistant ( if allowed), game difficulty levels to prepare for, mentor training guide. </w:t>
       </w:r>
     </w:p>
     <w:p>
@@ -773,9 +808,9 @@
         <w:rPr>
           <w:rtl w:val="0"/>
         </w:rPr>
-        <w:t xml:space="preserve">Design and build three full games, hopefully of different types, one </w:t>
+        <w:t xml:space="preserve">Design and build the full game, with different levels of difficulty, at least one </w:t>
         <w:br w:type="textWrapping"/>
-        <w:t xml:space="preserve">“easy” game to solve with a RML agent, and two “hard” ones </w:t>
+        <w:t xml:space="preserve">“easy” game level to solve with a RML agent, and one “hard” level</w:t>
       </w:r>
     </w:p>
     <w:p>
@@ -795,12 +830,51 @@
           <w:highlight w:val="white"/>
           <w:rtl w:val="0"/>
         </w:rPr>
-        <w:t xml:space="preserve">The games are MUCH more interesting than "snake" or "pong" ... that our Agent can be expected to successfully complete an episode (easy game), and possibly no team’s Agent can be successful (hard game).. </w:t>
-      </w:r>
-      <w:r>
-        <w:rPr>
-          <w:rtl w:val="0"/>
-        </w:rPr>
+        <w:t xml:space="preserve">The games are MUCH more interesting than "snake" or "pong" ... our Basic Agent can be expected to successfully complete an episode (easy game), and possibly no team’s Agent can be successful (hard game)</w:t>
+      </w:r>
+    </w:p>
+    <w:p>
+      <w:pPr>
+        <w:numPr>
+          <w:ilvl w:val="1"/>
+          <w:numId w:val="3"/>
+        </w:numPr>
+        <w:ind w:left="1440" w:hanging="360"/>
+        <w:rPr>
+          <w:color w:val="222222"/>
+          <w:highlight w:val="white"/>
+          <w:u w:val="none"/>
+        </w:rPr>
+      </w:pPr>
+      <w:r>
+        <w:rPr>
+          <w:color w:val="222222"/>
+          <w:highlight w:val="white"/>
+          <w:rtl w:val="0"/>
+        </w:rPr>
+        <w:t xml:space="preserve">We design and build the game field, and Agent “weigh and measure” tools</w:t>
+      </w:r>
+    </w:p>
+    <w:p>
+      <w:pPr>
+        <w:numPr>
+          <w:ilvl w:val="1"/>
+          <w:numId w:val="3"/>
+        </w:numPr>
+        <w:ind w:left="1440" w:hanging="360"/>
+        <w:rPr>
+          <w:color w:val="222222"/>
+          <w:highlight w:val="white"/>
+          <w:u w:val="none"/>
+        </w:rPr>
+      </w:pPr>
+      <w:r>
+        <w:rPr>
+          <w:color w:val="222222"/>
+          <w:highlight w:val="white"/>
+          <w:rtl w:val="0"/>
+        </w:rPr>
+        <w:t xml:space="preserve">We design and build a Basic Agent </w:t>
       </w:r>
     </w:p>
     <w:p>
@@ -836,7 +910,7 @@
         <w:rPr>
           <w:rtl w:val="0"/>
         </w:rPr>
-        <w:t xml:space="preserve">Design and build the required (?) Game Agent library</w:t>
+        <w:t xml:space="preserve">Design and build the required (? recommended?) Game Agent library</w:t>
       </w:r>
     </w:p>
     <w:p>
@@ -854,7 +928,7 @@
         <w:rPr>
           <w:rtl w:val="0"/>
         </w:rPr>
-        <w:t xml:space="preserve">Design and create coded,  video and text examples and tutorials for this event</w:t>
+        <w:t xml:space="preserve">Design and create video and text examples and tutorials</w:t>
       </w:r>
     </w:p>
     <w:p>
@@ -890,7 +964,7 @@
         <w:rPr>
           <w:rtl w:val="0"/>
         </w:rPr>
-        <w:t xml:space="preserve">Design and create a scoring rubric for the event</w:t>
+        <w:t xml:space="preserve">Design and create a scoring rubric for the event, with these four components</w:t>
       </w:r>
     </w:p>
     <w:p>
@@ -977,7 +1051,7 @@
         <w:rPr>
           <w:rtl w:val="0"/>
         </w:rPr>
-        <w:t xml:space="preserve">Look at the scoring guide for SKillsUSA Robotics Automation, and the rubrics for the Seaperch TDR  to get started</w:t>
+        <w:t xml:space="preserve">Look at the scoring guide for SkillsUSA Robotics Automation, and the rubrics for the Seaperch TDR  to get started</w:t>
       </w:r>
     </w:p>
     <w:p>

</xml_diff>